<commit_message>
Pushing data intake report
</commit_message>
<xml_diff>
--- a/Data_Intake_Report.docx
+++ b/Data_Intake_Report.docx
@@ -1,6 +1,6 @@
 
 <file path=word/document.xml><?xml version="1.0" encoding="utf-8"?>
-<w:document xmlns:wpc="http://schemas.microsoft.com/office/word/2010/wordprocessingCanvas" xmlns:cx="http://schemas.microsoft.com/office/drawing/2014/chartex" xmlns:cx1="http://schemas.microsoft.com/office/drawing/2015/9/8/chartex" xmlns:cx2="http://schemas.microsoft.com/office/drawing/2015/10/21/chartex" xmlns:cx3="http://schemas.microsoft.com/office/drawing/2016/5/9/chartex" xmlns:cx4="http://schemas.microsoft.com/office/drawing/2016/5/10/chartex" xmlns:cx5="http://schemas.microsoft.com/office/drawing/2016/5/11/chartex" xmlns:cx6="http://schemas.microsoft.com/office/drawing/2016/5/12/chartex" xmlns:cx7="http://schemas.microsoft.com/office/drawing/2016/5/13/chartex" xmlns:cx8="http://schemas.microsoft.com/office/drawing/2016/5/14/chartex" xmlns:mc="http://schemas.openxmlformats.org/markup-compatibility/2006" xmlns:aink="http://schemas.microsoft.com/office/drawing/2016/ink" xmlns:am3d="http://schemas.microsoft.com/office/drawing/2017/model3d" xmlns:o="urn:schemas-microsoft-com:office:office" xmlns:r="http://schemas.openxmlformats.org/officeDocument/2006/relationships" xmlns:m="http://schemas.openxmlformats.org/officeDocument/2006/math" xmlns:v="urn:schemas-microsoft-com:vml" xmlns:wp14="http://schemas.microsoft.com/office/word/2010/wordprocessingDrawing" xmlns:wp="http://schemas.openxmlformats.org/drawingml/2006/wordprocessingDrawing" xmlns:w10="urn:schemas-microsoft-com:office:word" xmlns:w="http://schemas.openxmlformats.org/wordprocessingml/2006/main" xmlns:w14="http://schemas.microsoft.com/office/word/2010/wordml" xmlns:w15="http://schemas.microsoft.com/office/word/2012/wordml" xmlns:w16cid="http://schemas.microsoft.com/office/word/2016/wordml/cid" xmlns:w16se="http://schemas.microsoft.com/office/word/2015/wordml/symex" xmlns:wpg="http://schemas.microsoft.com/office/word/2010/wordprocessingGroup" xmlns:wpi="http://schemas.microsoft.com/office/word/2010/wordprocessingInk" xmlns:wne="http://schemas.microsoft.com/office/word/2006/wordml" xmlns:wps="http://schemas.microsoft.com/office/word/2010/wordprocessingShape" mc:Ignorable="w14 w15 w16se w16cid wp14">
+<w:document xmlns:wpc="http://schemas.microsoft.com/office/word/2010/wordprocessingCanvas" xmlns:cx="http://schemas.microsoft.com/office/drawing/2014/chartex" xmlns:cx1="http://schemas.microsoft.com/office/drawing/2015/9/8/chartex" xmlns:cx2="http://schemas.microsoft.com/office/drawing/2015/10/21/chartex" xmlns:cx3="http://schemas.microsoft.com/office/drawing/2016/5/9/chartex" xmlns:cx4="http://schemas.microsoft.com/office/drawing/2016/5/10/chartex" xmlns:cx5="http://schemas.microsoft.com/office/drawing/2016/5/11/chartex" xmlns:cx6="http://schemas.microsoft.com/office/drawing/2016/5/12/chartex" xmlns:cx7="http://schemas.microsoft.com/office/drawing/2016/5/13/chartex" xmlns:cx8="http://schemas.microsoft.com/office/drawing/2016/5/14/chartex" xmlns:mc="http://schemas.openxmlformats.org/markup-compatibility/2006" xmlns:aink="http://schemas.microsoft.com/office/drawing/2016/ink" xmlns:am3d="http://schemas.microsoft.com/office/drawing/2017/model3d" xmlns:o="urn:schemas-microsoft-com:office:office" xmlns:oel="http://schemas.microsoft.com/office/2019/extlst" xmlns:r="http://schemas.openxmlformats.org/officeDocument/2006/relationships" xmlns:m="http://schemas.openxmlformats.org/officeDocument/2006/math" xmlns:v="urn:schemas-microsoft-com:vml" xmlns:wp14="http://schemas.microsoft.com/office/word/2010/wordprocessingDrawing" xmlns:wp="http://schemas.openxmlformats.org/drawingml/2006/wordprocessingDrawing" xmlns:w10="urn:schemas-microsoft-com:office:word" xmlns:w="http://schemas.openxmlformats.org/wordprocessingml/2006/main" xmlns:w14="http://schemas.microsoft.com/office/word/2010/wordml" xmlns:w15="http://schemas.microsoft.com/office/word/2012/wordml" xmlns:w16cex="http://schemas.microsoft.com/office/word/2018/wordml/cex" xmlns:w16cid="http://schemas.microsoft.com/office/word/2016/wordml/cid" xmlns:w16="http://schemas.microsoft.com/office/word/2018/wordml" xmlns:w16sdtdh="http://schemas.microsoft.com/office/word/2020/wordml/sdtdatahash" xmlns:w16se="http://schemas.microsoft.com/office/word/2015/wordml/symex" xmlns:wpg="http://schemas.microsoft.com/office/word/2010/wordprocessingGroup" xmlns:wpi="http://schemas.microsoft.com/office/word/2010/wordprocessingInk" xmlns:wne="http://schemas.microsoft.com/office/word/2006/wordml" xmlns:wps="http://schemas.microsoft.com/office/word/2010/wordprocessingShape" mc:Ignorable="w14 w15 w16se w16cid w16 w16cex w16sdtdh wp14">
   <w:body>
     <w:p>
       <w:pPr>
@@ -28,54 +28,84 @@
     </w:p>
     <w:p>
       <w:r>
-        <w:t>Name: &lt;Project name&gt;</w:t>
-      </w:r>
-    </w:p>
-    <w:p>
-      <w:r>
-        <w:t>Report date: &lt;&gt;</w:t>
-      </w:r>
-    </w:p>
-    <w:p>
-      <w:r>
-        <w:t>Internship Batch:&lt;Enter your batch code from Canvas course&gt;</w:t>
-      </w:r>
-    </w:p>
-    <w:p>
-      <w:r>
-        <w:t>Version:&lt;1.0&gt;</w:t>
-      </w:r>
-    </w:p>
-    <w:p>
-      <w:r>
-        <w:t>Data intake by:&lt;Name of the intern&gt;</w:t>
-      </w:r>
-    </w:p>
-    <w:p>
-      <w:r>
-        <w:t>Data intake reviewer:&lt;intern who reviewed the report&gt;</w:t>
-      </w:r>
-    </w:p>
-    <w:p>
-      <w:r>
-        <w:t xml:space="preserve">Data storage location: &lt;location URL </w:t>
+        <w:t xml:space="preserve">Name: </w:t>
+      </w:r>
+      <w:r>
+        <w:t>G2M Cab Investment Project</w:t>
+      </w:r>
+    </w:p>
+    <w:p>
+      <w:r>
+        <w:t xml:space="preserve">Report date: </w:t>
+      </w:r>
+      <w:r>
+        <w:t>January 20</w:t>
+      </w:r>
+      <w:r>
+        <w:rPr>
+          <w:vertAlign w:val="superscript"/>
+        </w:rPr>
+        <w:t>th</w:t>
+      </w:r>
+      <w:r>
+        <w:t>, 2023</w:t>
+      </w:r>
+    </w:p>
+    <w:p>
+      <w:r>
+        <w:t>Internship Batch</w:t>
+      </w:r>
+      <w:r>
+        <w:t xml:space="preserve">: </w:t>
+      </w:r>
+      <w:r>
+        <w:t>LISUM17</w:t>
+      </w:r>
+    </w:p>
+    <w:p>
+      <w:r>
+        <w:t>Version:</w:t>
+      </w:r>
+      <w:r>
+        <w:t xml:space="preserve"> 1.0</w:t>
+      </w:r>
+    </w:p>
+    <w:p>
+      <w:r>
+        <w:t>Data intake by:</w:t>
+      </w:r>
+      <w:r>
+        <w:t xml:space="preserve"> </w:t>
       </w:r>
       <w:proofErr w:type="spellStart"/>
       <w:r>
-        <w:t>eg</w:t>
+        <w:t>Amogh</w:t>
       </w:r>
       <w:proofErr w:type="spellEnd"/>
       <w:r>
-        <w:t xml:space="preserve">: </w:t>
-      </w:r>
-      <w:proofErr w:type="spellStart"/>
-      <w:r>
-        <w:t>github</w:t>
-      </w:r>
-      <w:proofErr w:type="spellEnd"/>
-      <w:r>
-        <w:t>, cloud&gt;</w:t>
-      </w:r>
+        <w:t xml:space="preserve"> Vig</w:t>
+      </w:r>
+    </w:p>
+    <w:p>
+      <w:r>
+        <w:t>Data intake reviewer</w:t>
+      </w:r>
+      <w:r>
+        <w:t>: N/A</w:t>
+      </w:r>
+    </w:p>
+    <w:p>
+      <w:r>
+        <w:t xml:space="preserve">Data storage location: </w:t>
+      </w:r>
+      <w:hyperlink r:id="rId5" w:history="1">
+        <w:r>
+          <w:rPr>
+            <w:rStyle w:val="Hyperlink"/>
+          </w:rPr>
+          <w:t>https://github.com/avig00/DataSets</w:t>
+        </w:r>
+      </w:hyperlink>
     </w:p>
     <w:p/>
     <w:p>
@@ -89,6 +119,26 @@
           <w:b/>
         </w:rPr>
         <w:t>Tabular data details:</w:t>
+      </w:r>
+    </w:p>
+    <w:p>
+      <w:pPr>
+        <w:rPr>
+          <w:b/>
+        </w:rPr>
+      </w:pPr>
+    </w:p>
+    <w:p>
+      <w:pPr>
+        <w:rPr>
+          <w:b/>
+        </w:rPr>
+      </w:pPr>
+      <w:r>
+        <w:rPr>
+          <w:b/>
+        </w:rPr>
+        <w:t>File name: Cab_Data.csv</w:t>
       </w:r>
     </w:p>
     <w:p/>
@@ -127,7 +177,7 @@
           </w:tcPr>
           <w:p>
             <w:r>
-              <w:t>&lt;number of rows&gt;</w:t>
+              <w:t>359392</w:t>
             </w:r>
           </w:p>
         </w:tc>
@@ -157,7 +207,7 @@
           </w:tcPr>
           <w:p>
             <w:r>
-              <w:t>&lt;Number of files received&gt;</w:t>
+              <w:t>1</w:t>
             </w:r>
           </w:p>
         </w:tc>
@@ -187,7 +237,7 @@
           </w:tcPr>
           <w:p>
             <w:r>
-              <w:t>&lt;Number of columns&gt;</w:t>
+              <w:t xml:space="preserve">7 </w:t>
             </w:r>
           </w:p>
         </w:tc>
@@ -217,15 +267,7 @@
           </w:tcPr>
           <w:p>
             <w:r>
-              <w:t xml:space="preserve">&lt;.csv,.txt </w:t>
-            </w:r>
-            <w:proofErr w:type="spellStart"/>
-            <w:r>
-              <w:t>etc</w:t>
-            </w:r>
-            <w:proofErr w:type="spellEnd"/>
-            <w:r>
-              <w:t>&gt;</w:t>
+              <w:t>.csv</w:t>
             </w:r>
           </w:p>
         </w:tc>
@@ -255,23 +297,7 @@
           </w:tcPr>
           <w:p>
             <w:r>
-              <w:t xml:space="preserve">&lt;size in </w:t>
-            </w:r>
-            <w:proofErr w:type="gramStart"/>
-            <w:r>
-              <w:t>GB,TB</w:t>
-            </w:r>
-            <w:proofErr w:type="gramEnd"/>
-            <w:r>
-              <w:t xml:space="preserve">,PB,MB </w:t>
-            </w:r>
-            <w:proofErr w:type="spellStart"/>
-            <w:r>
-              <w:t>etc</w:t>
-            </w:r>
-            <w:proofErr w:type="spellEnd"/>
-            <w:r>
-              <w:t>&gt;</w:t>
+              <w:t>21.2 MB</w:t>
             </w:r>
           </w:p>
         </w:tc>
@@ -288,9 +314,585 @@
         <w:rPr>
           <w:b/>
         </w:rPr>
-        <w:t>Note: Replicate same table with file name if you have more than one file.</w:t>
-      </w:r>
-    </w:p>
+        <w:t>File name: C</w:t>
+      </w:r>
+      <w:r>
+        <w:rPr>
+          <w:b/>
+        </w:rPr>
+        <w:t>ity</w:t>
+      </w:r>
+      <w:r>
+        <w:rPr>
+          <w:b/>
+        </w:rPr>
+        <w:t>.csv</w:t>
+      </w:r>
+    </w:p>
+    <w:p/>
+    <w:tbl>
+      <w:tblPr>
+        <w:tblStyle w:val="TableGrid"/>
+        <w:tblW w:w="0" w:type="auto"/>
+        <w:tblLook w:val="04A0" w:firstRow="1" w:lastRow="0" w:firstColumn="1" w:lastColumn="0" w:noHBand="0" w:noVBand="1"/>
+      </w:tblPr>
+      <w:tblGrid>
+        <w:gridCol w:w="4675"/>
+        <w:gridCol w:w="4675"/>
+      </w:tblGrid>
+      <w:tr>
+        <w:tc>
+          <w:tcPr>
+            <w:tcW w:w="4675" w:type="dxa"/>
+          </w:tcPr>
+          <w:p>
+            <w:pPr>
+              <w:rPr>
+                <w:b/>
+              </w:rPr>
+            </w:pPr>
+            <w:r>
+              <w:rPr>
+                <w:b/>
+              </w:rPr>
+              <w:t>Total number of observations</w:t>
+            </w:r>
+          </w:p>
+        </w:tc>
+        <w:tc>
+          <w:tcPr>
+            <w:tcW w:w="4675" w:type="dxa"/>
+          </w:tcPr>
+          <w:p>
+            <w:r>
+              <w:t>20</w:t>
+            </w:r>
+          </w:p>
+        </w:tc>
+      </w:tr>
+      <w:tr>
+        <w:tc>
+          <w:tcPr>
+            <w:tcW w:w="4675" w:type="dxa"/>
+          </w:tcPr>
+          <w:p>
+            <w:pPr>
+              <w:rPr>
+                <w:b/>
+              </w:rPr>
+            </w:pPr>
+            <w:r>
+              <w:rPr>
+                <w:b/>
+              </w:rPr>
+              <w:t>Total number of files</w:t>
+            </w:r>
+          </w:p>
+        </w:tc>
+        <w:tc>
+          <w:tcPr>
+            <w:tcW w:w="4675" w:type="dxa"/>
+          </w:tcPr>
+          <w:p>
+            <w:r>
+              <w:t>1</w:t>
+            </w:r>
+          </w:p>
+        </w:tc>
+      </w:tr>
+      <w:tr>
+        <w:tc>
+          <w:tcPr>
+            <w:tcW w:w="4675" w:type="dxa"/>
+          </w:tcPr>
+          <w:p>
+            <w:pPr>
+              <w:rPr>
+                <w:b/>
+              </w:rPr>
+            </w:pPr>
+            <w:r>
+              <w:rPr>
+                <w:b/>
+              </w:rPr>
+              <w:t>Total number of features</w:t>
+            </w:r>
+          </w:p>
+        </w:tc>
+        <w:tc>
+          <w:tcPr>
+            <w:tcW w:w="4675" w:type="dxa"/>
+          </w:tcPr>
+          <w:p>
+            <w:r>
+              <w:t>3</w:t>
+            </w:r>
+          </w:p>
+        </w:tc>
+      </w:tr>
+      <w:tr>
+        <w:tc>
+          <w:tcPr>
+            <w:tcW w:w="4675" w:type="dxa"/>
+          </w:tcPr>
+          <w:p>
+            <w:pPr>
+              <w:rPr>
+                <w:b/>
+              </w:rPr>
+            </w:pPr>
+            <w:r>
+              <w:rPr>
+                <w:b/>
+              </w:rPr>
+              <w:t>Base format of the file</w:t>
+            </w:r>
+          </w:p>
+        </w:tc>
+        <w:tc>
+          <w:tcPr>
+            <w:tcW w:w="4675" w:type="dxa"/>
+          </w:tcPr>
+          <w:p>
+            <w:r>
+              <w:t>.csv</w:t>
+            </w:r>
+          </w:p>
+        </w:tc>
+      </w:tr>
+      <w:tr>
+        <w:tc>
+          <w:tcPr>
+            <w:tcW w:w="4675" w:type="dxa"/>
+          </w:tcPr>
+          <w:p>
+            <w:pPr>
+              <w:rPr>
+                <w:b/>
+              </w:rPr>
+            </w:pPr>
+            <w:r>
+              <w:rPr>
+                <w:b/>
+              </w:rPr>
+              <w:t>Size of the data</w:t>
+            </w:r>
+          </w:p>
+        </w:tc>
+        <w:tc>
+          <w:tcPr>
+            <w:tcW w:w="4675" w:type="dxa"/>
+          </w:tcPr>
+          <w:p>
+            <w:r>
+              <w:t>759 bytes</w:t>
+            </w:r>
+          </w:p>
+        </w:tc>
+      </w:tr>
+    </w:tbl>
+    <w:p>
+      <w:pPr>
+        <w:rPr>
+          <w:b/>
+        </w:rPr>
+      </w:pPr>
+    </w:p>
+    <w:p>
+      <w:pPr>
+        <w:rPr>
+          <w:b/>
+        </w:rPr>
+      </w:pPr>
+      <w:r>
+        <w:rPr>
+          <w:b/>
+        </w:rPr>
+        <w:t xml:space="preserve">File name: </w:t>
+      </w:r>
+      <w:r>
+        <w:rPr>
+          <w:b/>
+        </w:rPr>
+        <w:t>Customer_ID.csv</w:t>
+      </w:r>
+    </w:p>
+    <w:p/>
+    <w:tbl>
+      <w:tblPr>
+        <w:tblStyle w:val="TableGrid"/>
+        <w:tblW w:w="0" w:type="auto"/>
+        <w:tblLook w:val="04A0" w:firstRow="1" w:lastRow="0" w:firstColumn="1" w:lastColumn="0" w:noHBand="0" w:noVBand="1"/>
+      </w:tblPr>
+      <w:tblGrid>
+        <w:gridCol w:w="4675"/>
+        <w:gridCol w:w="4675"/>
+      </w:tblGrid>
+      <w:tr>
+        <w:tc>
+          <w:tcPr>
+            <w:tcW w:w="4675" w:type="dxa"/>
+          </w:tcPr>
+          <w:p>
+            <w:pPr>
+              <w:rPr>
+                <w:b/>
+              </w:rPr>
+            </w:pPr>
+            <w:r>
+              <w:rPr>
+                <w:b/>
+              </w:rPr>
+              <w:t>Total number of observations</w:t>
+            </w:r>
+          </w:p>
+        </w:tc>
+        <w:tc>
+          <w:tcPr>
+            <w:tcW w:w="4675" w:type="dxa"/>
+          </w:tcPr>
+          <w:p>
+            <w:r>
+              <w:rPr>
+                <w:rFonts w:ascii="Helvetica Neue" w:hAnsi="Helvetica Neue"/>
+                <w:color w:val="000000"/>
+                <w:sz w:val="21"/>
+                <w:szCs w:val="21"/>
+                <w:shd w:val="clear" w:color="auto" w:fill="FFFFFF"/>
+              </w:rPr>
+              <w:t>49171</w:t>
+            </w:r>
+          </w:p>
+        </w:tc>
+      </w:tr>
+      <w:tr>
+        <w:tc>
+          <w:tcPr>
+            <w:tcW w:w="4675" w:type="dxa"/>
+          </w:tcPr>
+          <w:p>
+            <w:pPr>
+              <w:rPr>
+                <w:b/>
+              </w:rPr>
+            </w:pPr>
+            <w:r>
+              <w:rPr>
+                <w:b/>
+              </w:rPr>
+              <w:t>Total number of files</w:t>
+            </w:r>
+          </w:p>
+        </w:tc>
+        <w:tc>
+          <w:tcPr>
+            <w:tcW w:w="4675" w:type="dxa"/>
+          </w:tcPr>
+          <w:p>
+            <w:r>
+              <w:t>1</w:t>
+            </w:r>
+          </w:p>
+        </w:tc>
+      </w:tr>
+      <w:tr>
+        <w:tc>
+          <w:tcPr>
+            <w:tcW w:w="4675" w:type="dxa"/>
+          </w:tcPr>
+          <w:p>
+            <w:pPr>
+              <w:rPr>
+                <w:b/>
+              </w:rPr>
+            </w:pPr>
+            <w:r>
+              <w:rPr>
+                <w:b/>
+              </w:rPr>
+              <w:t>Total number of features</w:t>
+            </w:r>
+          </w:p>
+        </w:tc>
+        <w:tc>
+          <w:tcPr>
+            <w:tcW w:w="4675" w:type="dxa"/>
+          </w:tcPr>
+          <w:p>
+            <w:r>
+              <w:t>4</w:t>
+            </w:r>
+          </w:p>
+        </w:tc>
+      </w:tr>
+      <w:tr>
+        <w:tc>
+          <w:tcPr>
+            <w:tcW w:w="4675" w:type="dxa"/>
+          </w:tcPr>
+          <w:p>
+            <w:pPr>
+              <w:rPr>
+                <w:b/>
+              </w:rPr>
+            </w:pPr>
+            <w:r>
+              <w:rPr>
+                <w:b/>
+              </w:rPr>
+              <w:t>Base format of the file</w:t>
+            </w:r>
+          </w:p>
+        </w:tc>
+        <w:tc>
+          <w:tcPr>
+            <w:tcW w:w="4675" w:type="dxa"/>
+          </w:tcPr>
+          <w:p>
+            <w:r>
+              <w:t>.csv</w:t>
+            </w:r>
+          </w:p>
+        </w:tc>
+      </w:tr>
+      <w:tr>
+        <w:tc>
+          <w:tcPr>
+            <w:tcW w:w="4675" w:type="dxa"/>
+          </w:tcPr>
+          <w:p>
+            <w:pPr>
+              <w:rPr>
+                <w:b/>
+              </w:rPr>
+            </w:pPr>
+            <w:r>
+              <w:rPr>
+                <w:b/>
+              </w:rPr>
+              <w:t>Size of the data</w:t>
+            </w:r>
+          </w:p>
+        </w:tc>
+        <w:tc>
+          <w:tcPr>
+            <w:tcW w:w="4675" w:type="dxa"/>
+          </w:tcPr>
+          <w:p>
+            <w:r>
+              <w:t>1.1</w:t>
+            </w:r>
+            <w:r>
+              <w:t xml:space="preserve"> MB</w:t>
+            </w:r>
+          </w:p>
+        </w:tc>
+      </w:tr>
+    </w:tbl>
+    <w:p>
+      <w:pPr>
+        <w:rPr>
+          <w:b/>
+        </w:rPr>
+      </w:pPr>
+    </w:p>
+    <w:p>
+      <w:pPr>
+        <w:rPr>
+          <w:b/>
+        </w:rPr>
+      </w:pPr>
+      <w:r>
+        <w:rPr>
+          <w:b/>
+        </w:rPr>
+        <w:t xml:space="preserve">File name: </w:t>
+      </w:r>
+      <w:r>
+        <w:rPr>
+          <w:b/>
+        </w:rPr>
+        <w:t>Transaction</w:t>
+      </w:r>
+      <w:r>
+        <w:rPr>
+          <w:b/>
+        </w:rPr>
+        <w:t>_ID.csv</w:t>
+      </w:r>
+    </w:p>
+    <w:p/>
+    <w:tbl>
+      <w:tblPr>
+        <w:tblStyle w:val="TableGrid"/>
+        <w:tblW w:w="0" w:type="auto"/>
+        <w:tblLook w:val="04A0" w:firstRow="1" w:lastRow="0" w:firstColumn="1" w:lastColumn="0" w:noHBand="0" w:noVBand="1"/>
+      </w:tblPr>
+      <w:tblGrid>
+        <w:gridCol w:w="4675"/>
+        <w:gridCol w:w="4675"/>
+      </w:tblGrid>
+      <w:tr>
+        <w:tc>
+          <w:tcPr>
+            <w:tcW w:w="4675" w:type="dxa"/>
+          </w:tcPr>
+          <w:p>
+            <w:pPr>
+              <w:rPr>
+                <w:b/>
+              </w:rPr>
+            </w:pPr>
+            <w:r>
+              <w:rPr>
+                <w:b/>
+              </w:rPr>
+              <w:t>Total number of observations</w:t>
+            </w:r>
+          </w:p>
+        </w:tc>
+        <w:tc>
+          <w:tcPr>
+            <w:tcW w:w="4675" w:type="dxa"/>
+          </w:tcPr>
+          <w:p>
+            <w:r>
+              <w:rPr>
+                <w:rFonts w:ascii="Helvetica Neue" w:hAnsi="Helvetica Neue"/>
+                <w:color w:val="000000"/>
+                <w:sz w:val="21"/>
+                <w:szCs w:val="21"/>
+                <w:shd w:val="clear" w:color="auto" w:fill="FFFFFF"/>
+              </w:rPr>
+              <w:t>440098 </w:t>
+            </w:r>
+          </w:p>
+        </w:tc>
+      </w:tr>
+      <w:tr>
+        <w:tc>
+          <w:tcPr>
+            <w:tcW w:w="4675" w:type="dxa"/>
+          </w:tcPr>
+          <w:p>
+            <w:pPr>
+              <w:rPr>
+                <w:b/>
+              </w:rPr>
+            </w:pPr>
+            <w:r>
+              <w:rPr>
+                <w:b/>
+              </w:rPr>
+              <w:t>Total number of files</w:t>
+            </w:r>
+          </w:p>
+        </w:tc>
+        <w:tc>
+          <w:tcPr>
+            <w:tcW w:w="4675" w:type="dxa"/>
+          </w:tcPr>
+          <w:p>
+            <w:r>
+              <w:t>1</w:t>
+            </w:r>
+          </w:p>
+        </w:tc>
+      </w:tr>
+      <w:tr>
+        <w:tc>
+          <w:tcPr>
+            <w:tcW w:w="4675" w:type="dxa"/>
+          </w:tcPr>
+          <w:p>
+            <w:pPr>
+              <w:rPr>
+                <w:b/>
+              </w:rPr>
+            </w:pPr>
+            <w:r>
+              <w:rPr>
+                <w:b/>
+              </w:rPr>
+              <w:t>Total number of features</w:t>
+            </w:r>
+          </w:p>
+        </w:tc>
+        <w:tc>
+          <w:tcPr>
+            <w:tcW w:w="4675" w:type="dxa"/>
+          </w:tcPr>
+          <w:p>
+            <w:r>
+              <w:t>3</w:t>
+            </w:r>
+          </w:p>
+        </w:tc>
+      </w:tr>
+      <w:tr>
+        <w:tc>
+          <w:tcPr>
+            <w:tcW w:w="4675" w:type="dxa"/>
+          </w:tcPr>
+          <w:p>
+            <w:pPr>
+              <w:rPr>
+                <w:b/>
+              </w:rPr>
+            </w:pPr>
+            <w:r>
+              <w:rPr>
+                <w:b/>
+              </w:rPr>
+              <w:t>Base format of the file</w:t>
+            </w:r>
+          </w:p>
+        </w:tc>
+        <w:tc>
+          <w:tcPr>
+            <w:tcW w:w="4675" w:type="dxa"/>
+          </w:tcPr>
+          <w:p>
+            <w:r>
+              <w:t>.csv</w:t>
+            </w:r>
+          </w:p>
+        </w:tc>
+      </w:tr>
+      <w:tr>
+        <w:tc>
+          <w:tcPr>
+            <w:tcW w:w="4675" w:type="dxa"/>
+          </w:tcPr>
+          <w:p>
+            <w:pPr>
+              <w:rPr>
+                <w:b/>
+              </w:rPr>
+            </w:pPr>
+            <w:r>
+              <w:rPr>
+                <w:b/>
+              </w:rPr>
+              <w:t>Size of the data</w:t>
+            </w:r>
+          </w:p>
+        </w:tc>
+        <w:tc>
+          <w:tcPr>
+            <w:tcW w:w="4675" w:type="dxa"/>
+          </w:tcPr>
+          <w:p>
+            <w:r>
+              <w:t>9</w:t>
+            </w:r>
+            <w:r>
+              <w:t xml:space="preserve"> MB</w:t>
+            </w:r>
+          </w:p>
+        </w:tc>
+      </w:tr>
+    </w:tbl>
     <w:p>
       <w:pPr>
         <w:rPr>
@@ -330,15 +932,23 @@
         </w:rPr>
       </w:pPr>
       <w:r>
-        <w:t xml:space="preserve">Mention approach of </w:t>
+        <w:t xml:space="preserve">Duplicate rows were removed for each raw data file using </w:t>
+      </w:r>
+      <w:proofErr w:type="gramStart"/>
+      <w:r>
+        <w:t>the .</w:t>
       </w:r>
       <w:proofErr w:type="spellStart"/>
       <w:r>
-        <w:t>dedup</w:t>
+        <w:t>drop</w:t>
+      </w:r>
+      <w:proofErr w:type="gramEnd"/>
+      <w:r>
+        <w:t>_duplicates</w:t>
       </w:r>
       <w:proofErr w:type="spellEnd"/>
       <w:r>
-        <w:t xml:space="preserve"> validation (identification)</w:t>
+        <w:t xml:space="preserve">() function of Pandas. </w:t>
       </w:r>
     </w:p>
     <w:p>
@@ -348,74 +958,72 @@
           <w:ilvl w:val="0"/>
           <w:numId w:val="1"/>
         </w:numPr>
+        <w:rPr>
+          <w:b/>
+        </w:rPr>
+      </w:pPr>
+      <w:r>
+        <w:t xml:space="preserve">To remove NA values from the data, </w:t>
+      </w:r>
+      <w:r>
+        <w:t xml:space="preserve">using </w:t>
+      </w:r>
+      <w:proofErr w:type="gramStart"/>
+      <w:r>
+        <w:t>the .</w:t>
+      </w:r>
+      <w:proofErr w:type="spellStart"/>
+      <w:r>
+        <w:t>drop</w:t>
+      </w:r>
+      <w:proofErr w:type="gramEnd"/>
+      <w:r>
+        <w:t>_</w:t>
+      </w:r>
+      <w:r>
+        <w:t>na</w:t>
+      </w:r>
+      <w:proofErr w:type="spellEnd"/>
+      <w:r>
+        <w:t>() function of Pandas</w:t>
+      </w:r>
+      <w:r>
+        <w:t xml:space="preserve"> was used.</w:t>
+      </w:r>
+    </w:p>
+    <w:p>
+      <w:pPr>
+        <w:pStyle w:val="ListParagraph"/>
+        <w:numPr>
+          <w:ilvl w:val="0"/>
+          <w:numId w:val="1"/>
+        </w:numPr>
       </w:pPr>
       <w:r>
         <w:t xml:space="preserve"> </w:t>
       </w:r>
       <w:r>
-        <w:t>Mention your assumptions (</w:t>
-      </w:r>
-      <w:r>
-        <w:t xml:space="preserve">if you assume any other </w:t>
-      </w:r>
-      <w:r>
-        <w:t xml:space="preserve">thing for </w:t>
-      </w:r>
-      <w:r>
-        <w:t>data quality</w:t>
-      </w:r>
-      <w:r>
-        <w:t xml:space="preserve"> analysis)</w:t>
-      </w:r>
-    </w:p>
-    <w:p>
-      <w:pPr>
-        <w:rPr>
-          <w:b/>
-        </w:rPr>
-      </w:pPr>
-    </w:p>
-    <w:p>
-      <w:pPr>
-        <w:rPr>
-          <w:b/>
-        </w:rPr>
-      </w:pPr>
-    </w:p>
-    <w:p>
-      <w:pPr>
-        <w:rPr>
-          <w:b/>
-        </w:rPr>
-      </w:pPr>
-    </w:p>
-    <w:p>
-      <w:pPr>
-        <w:rPr>
-          <w:b/>
-        </w:rPr>
-      </w:pPr>
-      <w:r>
-        <w:rPr>
-          <w:b/>
-        </w:rPr>
-        <w:t xml:space="preserve">Note: Convert this doc in pdf and provide the link of pdf file in your dashboard. </w:t>
-      </w:r>
-    </w:p>
-    <w:p>
-      <w:pPr>
-        <w:rPr>
-          <w:b/>
-        </w:rPr>
-      </w:pPr>
-      <w:r>
-        <w:rPr>
-          <w:b/>
-        </w:rPr>
-        <w:t xml:space="preserve">          Please do not forget to remove this section while converting the file into pdf.</w:t>
-      </w:r>
-      <w:bookmarkStart w:id="0" w:name="_GoBack"/>
-      <w:bookmarkEnd w:id="0"/>
+        <w:t xml:space="preserve">A key assumption made for the analysis is that profits can be calculated using only the cost of the trip and the price charged for the trip, no other factors are accounted for when calculating profit. </w:t>
+      </w:r>
+    </w:p>
+    <w:p>
+      <w:pPr>
+        <w:pStyle w:val="ListParagraph"/>
+        <w:numPr>
+          <w:ilvl w:val="0"/>
+          <w:numId w:val="1"/>
+        </w:numPr>
+      </w:pPr>
+      <w:r>
+        <w:t>The “Price Charged” feature of the raw cab data (Cab_Data.csv) did appear to have some outliers. However, due to having insufficient evidence to prove that these outliers were mistakes, they were included in the analysis so that the provided data set is fully represented.</w:t>
+      </w:r>
+    </w:p>
+    <w:p>
+      <w:pPr>
+        <w:rPr>
+          <w:b/>
+        </w:rPr>
+      </w:pPr>
     </w:p>
     <w:p>
       <w:pPr>
@@ -449,7 +1057,7 @@
 </file>
 
 <file path=word/numbering.xml><?xml version="1.0" encoding="utf-8"?>
-<w:numbering xmlns:wpc="http://schemas.microsoft.com/office/word/2010/wordprocessingCanvas" xmlns:cx="http://schemas.microsoft.com/office/drawing/2014/chartex" xmlns:cx1="http://schemas.microsoft.com/office/drawing/2015/9/8/chartex" xmlns:cx2="http://schemas.microsoft.com/office/drawing/2015/10/21/chartex" xmlns:cx3="http://schemas.microsoft.com/office/drawing/2016/5/9/chartex" xmlns:cx4="http://schemas.microsoft.com/office/drawing/2016/5/10/chartex" xmlns:cx5="http://schemas.microsoft.com/office/drawing/2016/5/11/chartex" xmlns:cx6="http://schemas.microsoft.com/office/drawing/2016/5/12/chartex" xmlns:cx7="http://schemas.microsoft.com/office/drawing/2016/5/13/chartex" xmlns:cx8="http://schemas.microsoft.com/office/drawing/2016/5/14/chartex" xmlns:mc="http://schemas.openxmlformats.org/markup-compatibility/2006" xmlns:aink="http://schemas.microsoft.com/office/drawing/2016/ink" xmlns:am3d="http://schemas.microsoft.com/office/drawing/2017/model3d" xmlns:o="urn:schemas-microsoft-com:office:office" xmlns:r="http://schemas.openxmlformats.org/officeDocument/2006/relationships" xmlns:m="http://schemas.openxmlformats.org/officeDocument/2006/math" xmlns:v="urn:schemas-microsoft-com:vml" xmlns:wp14="http://schemas.microsoft.com/office/word/2010/wordprocessingDrawing" xmlns:wp="http://schemas.openxmlformats.org/drawingml/2006/wordprocessingDrawing" xmlns:w10="urn:schemas-microsoft-com:office:word" xmlns:w="http://schemas.openxmlformats.org/wordprocessingml/2006/main" xmlns:w14="http://schemas.microsoft.com/office/word/2010/wordml" xmlns:w15="http://schemas.microsoft.com/office/word/2012/wordml" xmlns:w16cid="http://schemas.microsoft.com/office/word/2016/wordml/cid" xmlns:w16se="http://schemas.microsoft.com/office/word/2015/wordml/symex" xmlns:wpg="http://schemas.microsoft.com/office/word/2010/wordprocessingGroup" xmlns:wpi="http://schemas.microsoft.com/office/word/2010/wordprocessingInk" xmlns:wne="http://schemas.microsoft.com/office/word/2006/wordml" xmlns:wps="http://schemas.microsoft.com/office/word/2010/wordprocessingShape" mc:Ignorable="w14 w15 w16se w16cid wp14">
+<w:numbering xmlns:wpc="http://schemas.microsoft.com/office/word/2010/wordprocessingCanvas" xmlns:cx="http://schemas.microsoft.com/office/drawing/2014/chartex" xmlns:cx1="http://schemas.microsoft.com/office/drawing/2015/9/8/chartex" xmlns:cx2="http://schemas.microsoft.com/office/drawing/2015/10/21/chartex" xmlns:cx3="http://schemas.microsoft.com/office/drawing/2016/5/9/chartex" xmlns:cx4="http://schemas.microsoft.com/office/drawing/2016/5/10/chartex" xmlns:cx5="http://schemas.microsoft.com/office/drawing/2016/5/11/chartex" xmlns:cx6="http://schemas.microsoft.com/office/drawing/2016/5/12/chartex" xmlns:cx7="http://schemas.microsoft.com/office/drawing/2016/5/13/chartex" xmlns:cx8="http://schemas.microsoft.com/office/drawing/2016/5/14/chartex" xmlns:mc="http://schemas.openxmlformats.org/markup-compatibility/2006" xmlns:aink="http://schemas.microsoft.com/office/drawing/2016/ink" xmlns:am3d="http://schemas.microsoft.com/office/drawing/2017/model3d" xmlns:o="urn:schemas-microsoft-com:office:office" xmlns:oel="http://schemas.microsoft.com/office/2019/extlst" xmlns:r="http://schemas.openxmlformats.org/officeDocument/2006/relationships" xmlns:m="http://schemas.openxmlformats.org/officeDocument/2006/math" xmlns:v="urn:schemas-microsoft-com:vml" xmlns:wp14="http://schemas.microsoft.com/office/word/2010/wordprocessingDrawing" xmlns:wp="http://schemas.openxmlformats.org/drawingml/2006/wordprocessingDrawing" xmlns:w10="urn:schemas-microsoft-com:office:word" xmlns:w="http://schemas.openxmlformats.org/wordprocessingml/2006/main" xmlns:w14="http://schemas.microsoft.com/office/word/2010/wordml" xmlns:w15="http://schemas.microsoft.com/office/word/2012/wordml" xmlns:w16cex="http://schemas.microsoft.com/office/word/2018/wordml/cex" xmlns:w16cid="http://schemas.microsoft.com/office/word/2016/wordml/cid" xmlns:w16="http://schemas.microsoft.com/office/word/2018/wordml" xmlns:w16sdtdh="http://schemas.microsoft.com/office/word/2020/wordml/sdtdatahash" xmlns:w16se="http://schemas.microsoft.com/office/word/2015/wordml/symex" xmlns:wpg="http://schemas.microsoft.com/office/word/2010/wordprocessingGroup" xmlns:wpi="http://schemas.microsoft.com/office/word/2010/wordprocessingInk" xmlns:wne="http://schemas.microsoft.com/office/word/2006/wordml" xmlns:wps="http://schemas.microsoft.com/office/word/2010/wordprocessingShape" mc:Ignorable="w14 w15 w16se w16cid w16 w16cex w16sdtdh wp14">
   <w:abstractNum w:abstractNumId="0" w15:restartNumberingAfterBreak="0">
     <w:nsid w:val="71F504A3"/>
     <w:multiLevelType w:val="hybridMultilevel"/>
@@ -563,14 +1171,14 @@
       </w:rPr>
     </w:lvl>
   </w:abstractNum>
-  <w:num w:numId="1">
+  <w:num w:numId="1" w16cid:durableId="980961338">
     <w:abstractNumId w:val="0"/>
   </w:num>
 </w:numbering>
 </file>
 
 <file path=word/styles.xml><?xml version="1.0" encoding="utf-8"?>
-<w:styles xmlns:mc="http://schemas.openxmlformats.org/markup-compatibility/2006" xmlns:r="http://schemas.openxmlformats.org/officeDocument/2006/relationships" xmlns:w="http://schemas.openxmlformats.org/wordprocessingml/2006/main" xmlns:w14="http://schemas.microsoft.com/office/word/2010/wordml" xmlns:w15="http://schemas.microsoft.com/office/word/2012/wordml" xmlns:w16cid="http://schemas.microsoft.com/office/word/2016/wordml/cid" xmlns:w16se="http://schemas.microsoft.com/office/word/2015/wordml/symex" mc:Ignorable="w14 w15 w16se w16cid">
+<w:styles xmlns:mc="http://schemas.openxmlformats.org/markup-compatibility/2006" xmlns:r="http://schemas.openxmlformats.org/officeDocument/2006/relationships" xmlns:w="http://schemas.openxmlformats.org/wordprocessingml/2006/main" xmlns:w14="http://schemas.microsoft.com/office/word/2010/wordml" xmlns:w15="http://schemas.microsoft.com/office/word/2012/wordml" xmlns:w16cex="http://schemas.microsoft.com/office/word/2018/wordml/cex" xmlns:w16cid="http://schemas.microsoft.com/office/word/2016/wordml/cid" xmlns:w16="http://schemas.microsoft.com/office/word/2018/wordml" xmlns:w16sdtdh="http://schemas.microsoft.com/office/word/2020/wordml/sdtdatahash" xmlns:w16se="http://schemas.microsoft.com/office/word/2015/wordml/symex" mc:Ignorable="w14 w15 w16se w16cid w16 w16cex w16sdtdh">
   <w:docDefaults>
     <w:rPrDefault>
       <w:rPr>
@@ -582,7 +1190,7 @@
     </w:rPrDefault>
     <w:pPrDefault/>
   </w:docDefaults>
-  <w:latentStyles w:defLockedState="0" w:defUIPriority="99" w:defSemiHidden="0" w:defUnhideWhenUsed="0" w:defQFormat="0" w:count="375">
+  <w:latentStyles w:defLockedState="0" w:defUIPriority="99" w:defSemiHidden="0" w:defUnhideWhenUsed="0" w:defQFormat="0" w:count="376">
     <w:lsdException w:name="Normal" w:uiPriority="0" w:qFormat="1"/>
     <w:lsdException w:name="heading 1" w:uiPriority="9" w:qFormat="1"/>
     <w:lsdException w:name="heading 2" w:semiHidden="1" w:uiPriority="9" w:unhideWhenUsed="1" w:qFormat="1"/>
@@ -688,7 +1296,6 @@
     <w:lsdException w:name="HTML Sample" w:semiHidden="1" w:unhideWhenUsed="1"/>
     <w:lsdException w:name="HTML Typewriter" w:semiHidden="1" w:unhideWhenUsed="1"/>
     <w:lsdException w:name="HTML Variable" w:semiHidden="1" w:unhideWhenUsed="1"/>
-    <w:lsdException w:name="Normal Table" w:semiHidden="1" w:unhideWhenUsed="1"/>
     <w:lsdException w:name="annotation subject" w:semiHidden="1" w:unhideWhenUsed="1"/>
     <w:lsdException w:name="No List" w:semiHidden="1" w:unhideWhenUsed="1"/>
     <w:lsdException w:name="Outline List 1" w:semiHidden="1" w:unhideWhenUsed="1"/>
@@ -735,10 +1342,8 @@
     <w:lsdException w:name="Table Subtle 2" w:semiHidden="1" w:unhideWhenUsed="1"/>
     <w:lsdException w:name="Table Web 1" w:semiHidden="1" w:unhideWhenUsed="1"/>
     <w:lsdException w:name="Table Web 2" w:semiHidden="1" w:unhideWhenUsed="1"/>
-    <w:lsdException w:name="Table Web 3" w:semiHidden="1" w:unhideWhenUsed="1"/>
     <w:lsdException w:name="Balloon Text" w:semiHidden="1" w:unhideWhenUsed="1"/>
     <w:lsdException w:name="Table Grid" w:uiPriority="39"/>
-    <w:lsdException w:name="Table Theme" w:semiHidden="1" w:unhideWhenUsed="1"/>
     <w:lsdException w:name="Placeholder Text" w:semiHidden="1"/>
     <w:lsdException w:name="No Spacing" w:uiPriority="1" w:qFormat="1"/>
     <w:lsdException w:name="Light Shading" w:uiPriority="60"/>
@@ -958,6 +1563,7 @@
     <w:lsdException w:name="Smart Hyperlink" w:semiHidden="1" w:unhideWhenUsed="1"/>
     <w:lsdException w:name="Hashtag" w:semiHidden="1" w:unhideWhenUsed="1"/>
     <w:lsdException w:name="Unresolved Mention" w:semiHidden="1" w:unhideWhenUsed="1"/>
+    <w:lsdException w:name="Smart Link" w:semiHidden="1" w:unhideWhenUsed="1"/>
   </w:latentStyles>
   <w:style w:type="paragraph" w:default="1" w:styleId="Normal">
     <w:name w:val="Normal"/>
@@ -966,7 +1572,6 @@
   <w:style w:type="character" w:default="1" w:styleId="DefaultParagraphFont">
     <w:name w:val="Default Paragraph Font"/>
     <w:uiPriority w:val="1"/>
-    <w:semiHidden/>
     <w:unhideWhenUsed/>
   </w:style>
   <w:style w:type="table" w:default="1" w:styleId="TableNormal">
@@ -1016,6 +1621,29 @@
       <w:ind w:left="720"/>
       <w:contextualSpacing/>
     </w:pPr>
+  </w:style>
+  <w:style w:type="character" w:styleId="Hyperlink">
+    <w:name w:val="Hyperlink"/>
+    <w:basedOn w:val="DefaultParagraphFont"/>
+    <w:uiPriority w:val="99"/>
+    <w:unhideWhenUsed/>
+    <w:rsid w:val="00693BCF"/>
+    <w:rPr>
+      <w:color w:val="0563C1" w:themeColor="hyperlink"/>
+      <w:u w:val="single"/>
+    </w:rPr>
+  </w:style>
+  <w:style w:type="character" w:styleId="UnresolvedMention">
+    <w:name w:val="Unresolved Mention"/>
+    <w:basedOn w:val="DefaultParagraphFont"/>
+    <w:uiPriority w:val="99"/>
+    <w:semiHidden/>
+    <w:unhideWhenUsed/>
+    <w:rsid w:val="00693BCF"/>
+    <w:rPr>
+      <w:color w:val="605E5C"/>
+      <w:shd w:val="clear" w:color="auto" w:fill="E1DFDD"/>
+    </w:rPr>
   </w:style>
 </w:styles>
 </file>

</xml_diff>